<commit_message>
TFS 21796 - change email server from ironport to maxcorp
git-tfs-id: [https://tfs.omnicloud.local/tfs/cco%20program/]$/eCoaching_V2;C49727
</commit_message>
<xml_diff>
--- a/Design/DD/ETL/CCO_eCoaching_Log_ETS_ETL_DD.docx
+++ b/Design/DD/ETL/CCO_eCoaching_Log_ETS_ETL_DD.docx
@@ -489,7 +489,7 @@
           </mc:Choice>
           <mc:Fallback>
             <w:pict>
-              <v:line w14:anchorId="7B5E9FCE" id="Line 3" o:spid="_x0000_s1026" style="position:absolute;z-index:251659264;visibility:visible;mso-wrap-style:square;mso-width-percent:0;mso-height-percent:0;mso-wrap-distance-left:9pt;mso-wrap-distance-top:0;mso-wrap-distance-right:9pt;mso-wrap-distance-bottom:0;mso-position-horizontal:absolute;mso-position-horizontal-relative:text;mso-position-vertical:absolute;mso-position-vertical-relative:text;mso-width-percent:0;mso-height-percent:0;mso-width-relative:page;mso-height-relative:page" from="367.2pt,33.3pt" to="439.25pt,33.35pt" o:gfxdata="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" o:allowincell="f">
+              <v:line w14:anchorId="60528203" id="Line 3" o:spid="_x0000_s1026" style="position:absolute;z-index:251659264;visibility:visible;mso-wrap-style:square;mso-width-percent:0;mso-height-percent:0;mso-wrap-distance-left:9pt;mso-wrap-distance-top:0;mso-wrap-distance-right:9pt;mso-wrap-distance-bottom:0;mso-position-horizontal:absolute;mso-position-horizontal-relative:text;mso-position-vertical:absolute;mso-position-vertical-relative:text;mso-width-percent:0;mso-height-percent:0;mso-width-relative:page;mso-height-relative:page" from="367.2pt,33.3pt" to="439.25pt,33.35pt" o:gfxdata="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" o:allowincell="f">
                 <v:stroke startarrowwidth="narrow" startarrowlength="short" endarrowwidth="narrow" endarrowlength="short"/>
               </v:line>
             </w:pict>
@@ -565,7 +565,7 @@
           </mc:Choice>
           <mc:Fallback>
             <w:pict>
-              <v:line w14:anchorId="7FBCB8F8" id="Line 4" o:spid="_x0000_s1026" style="position:absolute;z-index:251654144;visibility:visible;mso-wrap-style:square;mso-width-percent:0;mso-height-percent:0;mso-wrap-distance-left:9pt;mso-wrap-distance-top:0;mso-wrap-distance-right:9pt;mso-wrap-distance-bottom:0;mso-position-horizontal:absolute;mso-position-horizontal-relative:text;mso-position-vertical:absolute;mso-position-vertical-relative:text;mso-width-percent:0;mso-height-percent:0;mso-width-relative:page;mso-height-relative:page" from="1in,33.3pt" to="266.45pt,33.35pt" o:gfxdata="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" o:allowincell="f">
+              <v:line w14:anchorId="6F8410D8" id="Line 4" o:spid="_x0000_s1026" style="position:absolute;z-index:251654144;visibility:visible;mso-wrap-style:square;mso-width-percent:0;mso-height-percent:0;mso-wrap-distance-left:9pt;mso-wrap-distance-top:0;mso-wrap-distance-right:9pt;mso-wrap-distance-bottom:0;mso-position-horizontal:absolute;mso-position-horizontal-relative:text;mso-position-vertical:absolute;mso-position-vertical-relative:text;mso-width-percent:0;mso-height-percent:0;mso-width-relative:page;mso-height-relative:page" from="1in,33.3pt" to="266.45pt,33.35pt" o:gfxdata="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" o:allowincell="f">
                 <v:stroke startarrowwidth="narrow" startarrowlength="short" endarrowwidth="narrow" endarrowlength="short"/>
               </v:line>
             </w:pict>
@@ -739,7 +739,7 @@
           </mc:Choice>
           <mc:Fallback>
             <w:pict>
-              <v:line w14:anchorId="46AE3B92" id="Line 5" o:spid="_x0000_s1026" style="position:absolute;z-index:251661312;visibility:visible;mso-wrap-style:square;mso-width-percent:0;mso-height-percent:0;mso-wrap-distance-left:9pt;mso-wrap-distance-top:0;mso-wrap-distance-right:9pt;mso-wrap-distance-bottom:0;mso-position-horizontal:absolute;mso-position-horizontal-relative:text;mso-position-vertical:absolute;mso-position-vertical-relative:text;mso-width-percent:0;mso-height-percent:0;mso-width-relative:page;mso-height-relative:page" from="115.2pt,.6pt" to="309.6pt,.6pt" o:gfxdata="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" o:allowincell="f">
+              <v:line w14:anchorId="416F04D8" id="Line 5" o:spid="_x0000_s1026" style="position:absolute;z-index:251661312;visibility:visible;mso-wrap-style:square;mso-width-percent:0;mso-height-percent:0;mso-wrap-distance-left:9pt;mso-wrap-distance-top:0;mso-wrap-distance-right:9pt;mso-wrap-distance-bottom:0;mso-position-horizontal:absolute;mso-position-horizontal-relative:text;mso-position-vertical:absolute;mso-position-vertical-relative:text;mso-width-percent:0;mso-height-percent:0;mso-width-relative:page;mso-height-relative:page" from="115.2pt,.6pt" to="309.6pt,.6pt" o:gfxdata="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" o:allowincell="f">
                 <v:stroke startarrowwidth="narrow" startarrowlength="short" endarrowwidth="narrow" endarrowlength="short"/>
               </v:line>
             </w:pict>
@@ -843,7 +843,7 @@
           </mc:Choice>
           <mc:Fallback>
             <w:pict>
-              <v:line w14:anchorId="38FBA2B3" id="Line 6" o:spid="_x0000_s1026" style="position:absolute;z-index:251660288;visibility:visible;mso-wrap-style:square;mso-width-percent:0;mso-height-percent:0;mso-wrap-distance-left:9pt;mso-wrap-distance-top:0;mso-wrap-distance-right:9pt;mso-wrap-distance-bottom:0;mso-position-horizontal:absolute;mso-position-horizontal-relative:text;mso-position-vertical:absolute;mso-position-vertical-relative:text;mso-width-percent:0;mso-height-percent:0;mso-width-relative:page;mso-height-relative:page" from="374.4pt,34.75pt" to="446.45pt,34.8pt" o:gfxdata="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" o:allowincell="f">
+              <v:line w14:anchorId="7A52285C" id="Line 6" o:spid="_x0000_s1026" style="position:absolute;z-index:251660288;visibility:visible;mso-wrap-style:square;mso-width-percent:0;mso-height-percent:0;mso-wrap-distance-left:9pt;mso-wrap-distance-top:0;mso-wrap-distance-right:9pt;mso-wrap-distance-bottom:0;mso-position-horizontal:absolute;mso-position-horizontal-relative:text;mso-position-vertical:absolute;mso-position-vertical-relative:text;mso-width-percent:0;mso-height-percent:0;mso-width-relative:page;mso-height-relative:page" from="374.4pt,34.75pt" to="446.45pt,34.8pt" o:gfxdata="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" o:allowincell="f">
                 <v:stroke startarrowwidth="narrow" startarrowlength="short" endarrowwidth="narrow" endarrowlength="short"/>
               </v:line>
             </w:pict>
@@ -919,7 +919,7 @@
           </mc:Choice>
           <mc:Fallback>
             <w:pict>
-              <v:line w14:anchorId="4FCD6941" id="Line 7" o:spid="_x0000_s1026" style="position:absolute;z-index:251655168;visibility:visible;mso-wrap-style:square;mso-width-percent:0;mso-height-percent:0;mso-wrap-distance-left:9pt;mso-wrap-distance-top:0;mso-wrap-distance-right:9pt;mso-wrap-distance-bottom:0;mso-position-horizontal:absolute;mso-position-horizontal-relative:text;mso-position-vertical:absolute;mso-position-vertical-relative:text;mso-width-percent:0;mso-height-percent:0;mso-width-relative:page;mso-height-relative:page" from="1in,32.75pt" to="266.45pt,32.8pt" o:gfxdata="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" o:allowincell="f">
+              <v:line w14:anchorId="54E8B894" id="Line 7" o:spid="_x0000_s1026" style="position:absolute;z-index:251655168;visibility:visible;mso-wrap-style:square;mso-width-percent:0;mso-height-percent:0;mso-wrap-distance-left:9pt;mso-wrap-distance-top:0;mso-wrap-distance-right:9pt;mso-wrap-distance-bottom:0;mso-position-horizontal:absolute;mso-position-horizontal-relative:text;mso-position-vertical:absolute;mso-position-vertical-relative:text;mso-width-percent:0;mso-height-percent:0;mso-width-relative:page;mso-height-relative:page" from="1in,32.75pt" to="266.45pt,32.8pt" o:gfxdata="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" o:allowincell="f">
                 <v:stroke startarrowwidth="narrow" startarrowlength="short" endarrowwidth="narrow" endarrowlength="short"/>
               </v:line>
             </w:pict>
@@ -1598,6 +1598,84 @@
           </w:p>
         </w:tc>
       </w:tr>
+      <w:tr>
+        <w:trPr>
+          <w:ins w:id="11" w:author="Palacherla, Susmitha C" w:date="2021-06-24T11:46:00Z"/>
+        </w:trPr>
+        <w:tc>
+          <w:tcPr>
+            <w:tcW w:w="0" w:type="auto"/>
+          </w:tcPr>
+          <w:p>
+            <w:pPr>
+              <w:pStyle w:val="hdr1"/>
+              <w:ind w:left="0"/>
+              <w:jc w:val="left"/>
+              <w:rPr>
+                <w:ins w:id="12" w:author="Palacherla, Susmitha C" w:date="2021-06-24T11:46:00Z"/>
+              </w:rPr>
+            </w:pPr>
+            <w:ins w:id="13" w:author="Palacherla, Susmitha C" w:date="2021-06-24T11:46:00Z">
+              <w:r>
+                <w:t>6/24/2021</w:t>
+              </w:r>
+            </w:ins>
+          </w:p>
+        </w:tc>
+        <w:tc>
+          <w:tcPr>
+            <w:tcW w:w="0" w:type="auto"/>
+          </w:tcPr>
+          <w:p>
+            <w:pPr>
+              <w:pStyle w:val="hdr1"/>
+              <w:ind w:left="0"/>
+              <w:jc w:val="left"/>
+              <w:rPr>
+                <w:ins w:id="14" w:author="Palacherla, Susmitha C" w:date="2021-06-24T11:46:00Z"/>
+              </w:rPr>
+            </w:pPr>
+            <w:ins w:id="15" w:author="Palacherla, Susmitha C" w:date="2021-06-24T11:46:00Z">
+              <w:r>
+                <w:t xml:space="preserve">TFS 21796 - change email server from </w:t>
+              </w:r>
+              <w:proofErr w:type="spellStart"/>
+              <w:r>
+                <w:t>ironport</w:t>
+              </w:r>
+              <w:proofErr w:type="spellEnd"/>
+              <w:r>
+                <w:t xml:space="preserve"> to </w:t>
+              </w:r>
+              <w:proofErr w:type="spellStart"/>
+              <w:r>
+                <w:t>maxcorp</w:t>
+              </w:r>
+              <w:proofErr w:type="spellEnd"/>
+            </w:ins>
+          </w:p>
+        </w:tc>
+        <w:tc>
+          <w:tcPr>
+            <w:tcW w:w="0" w:type="auto"/>
+          </w:tcPr>
+          <w:p>
+            <w:pPr>
+              <w:pStyle w:val="hdr1"/>
+              <w:ind w:left="0"/>
+              <w:jc w:val="left"/>
+              <w:rPr>
+                <w:ins w:id="16" w:author="Palacherla, Susmitha C" w:date="2021-06-24T11:46:00Z"/>
+              </w:rPr>
+            </w:pPr>
+            <w:ins w:id="17" w:author="Palacherla, Susmitha C" w:date="2021-06-24T11:46:00Z">
+              <w:r>
+                <w:t>Susmitha Palacherla</w:t>
+              </w:r>
+            </w:ins>
+          </w:p>
+        </w:tc>
+      </w:tr>
     </w:tbl>
     <w:p>
       <w:pPr>
@@ -1615,14 +1693,14 @@
           <w:rFonts w:ascii="Times New Roman" w:hAnsi="Times New Roman"/>
         </w:rPr>
       </w:pPr>
-      <w:bookmarkStart w:id="11" w:name="_Toc434743870"/>
+      <w:bookmarkStart w:id="18" w:name="_Toc434743870"/>
       <w:r>
         <w:rPr>
           <w:rFonts w:ascii="Times New Roman" w:hAnsi="Times New Roman"/>
         </w:rPr>
         <w:br w:type="page"/>
       </w:r>
-      <w:bookmarkEnd w:id="11"/>
+      <w:bookmarkEnd w:id="18"/>
     </w:p>
     <w:sdt>
       <w:sdtPr>
@@ -3303,7 +3381,7 @@
           <w:color w:val="auto"/>
         </w:rPr>
       </w:pPr>
-      <w:bookmarkStart w:id="12" w:name="_Toc503347403"/>
+      <w:bookmarkStart w:id="19" w:name="_Toc503347403"/>
       <w:r>
         <w:rPr>
           <w:rFonts w:ascii="Times New Roman" w:hAnsi="Times New Roman" w:cs="Times New Roman"/>
@@ -3312,7 +3390,7 @@
         <w:lastRenderedPageBreak/>
         <w:t>Overview</w:t>
       </w:r>
-      <w:bookmarkEnd w:id="12"/>
+      <w:bookmarkEnd w:id="19"/>
     </w:p>
     <w:p>
       <w:pPr>
@@ -3324,7 +3402,7 @@
           <w:szCs w:val="22"/>
         </w:rPr>
       </w:pPr>
-      <w:bookmarkStart w:id="13" w:name="_Toc503347404"/>
+      <w:bookmarkStart w:id="20" w:name="_Toc503347404"/>
       <w:r>
         <w:rPr>
           <w:rFonts w:ascii="Times New Roman" w:hAnsi="Times New Roman" w:cs="Times New Roman"/>
@@ -3343,7 +3421,7 @@
         </w:rPr>
         <w:t>Description</w:t>
       </w:r>
-      <w:bookmarkEnd w:id="13"/>
+      <w:bookmarkEnd w:id="20"/>
     </w:p>
     <w:p>
       <w:pPr>
@@ -4033,7 +4111,7 @@
           <w:szCs w:val="22"/>
         </w:rPr>
       </w:pPr>
-      <w:bookmarkStart w:id="14" w:name="_Toc503347405"/>
+      <w:bookmarkStart w:id="21" w:name="_Toc503347405"/>
       <w:r>
         <w:rPr>
           <w:rFonts w:ascii="Times New Roman" w:hAnsi="Times New Roman" w:cs="Times New Roman"/>
@@ -4052,7 +4130,7 @@
         </w:rPr>
         <w:t xml:space="preserve"> Scope</w:t>
       </w:r>
-      <w:bookmarkEnd w:id="14"/>
+      <w:bookmarkEnd w:id="21"/>
     </w:p>
     <w:p>
       <w:pPr>
@@ -4207,7 +4285,7 @@
           <w:szCs w:val="22"/>
         </w:rPr>
       </w:pPr>
-      <w:bookmarkStart w:id="15" w:name="_Toc503347406"/>
+      <w:bookmarkStart w:id="22" w:name="_Toc503347406"/>
       <w:r>
         <w:rPr>
           <w:rFonts w:ascii="Times New Roman" w:hAnsi="Times New Roman" w:cs="Times New Roman"/>
@@ -4217,7 +4295,7 @@
         </w:rPr>
         <w:t>Source Files</w:t>
       </w:r>
-      <w:bookmarkEnd w:id="15"/>
+      <w:bookmarkEnd w:id="22"/>
     </w:p>
     <w:p>
       <w:pPr>
@@ -4305,7 +4383,7 @@
       <w:r>
         <w:fldChar w:fldCharType="separate"/>
       </w:r>
-      <w:del w:id="16" w:author="Palacherla, Susmitha C" w:date="2021-04-20T08:03:00Z">
+      <w:del w:id="23" w:author="Palacherla, Susmitha C" w:date="2021-04-20T08:03:00Z">
         <w:r>
           <w:rPr>
             <w:rStyle w:val="Hyperlink"/>
@@ -4316,7 +4394,7 @@
           <w:delText>\\f3420-ecldbp01\</w:delText>
         </w:r>
       </w:del>
-      <w:ins w:id="17" w:author="Palacherla, Susmitha C" w:date="2021-04-20T08:03:00Z">
+      <w:ins w:id="24" w:author="Palacherla, Susmitha C" w:date="2021-04-20T08:03:00Z">
         <w:r>
           <w:rPr>
             <w:rStyle w:val="Hyperlink"/>
@@ -4502,7 +4580,7 @@
       <w:r>
         <w:fldChar w:fldCharType="separate"/>
       </w:r>
-      <w:del w:id="18" w:author="Palacherla, Susmitha C" w:date="2021-04-20T08:03:00Z">
+      <w:del w:id="25" w:author="Palacherla, Susmitha C" w:date="2021-04-20T08:03:00Z">
         <w:r>
           <w:rPr>
             <w:rStyle w:val="Hyperlink"/>
@@ -4513,7 +4591,7 @@
           <w:delText>\\f3420-ecldbp01\</w:delText>
         </w:r>
       </w:del>
-      <w:ins w:id="19" w:author="Palacherla, Susmitha C" w:date="2021-04-20T08:03:00Z">
+      <w:ins w:id="26" w:author="Palacherla, Susmitha C" w:date="2021-04-20T08:03:00Z">
         <w:r>
           <w:rPr>
             <w:rStyle w:val="Hyperlink"/>
@@ -8502,7 +8580,7 @@
           <w:szCs w:val="22"/>
         </w:rPr>
       </w:pPr>
-      <w:bookmarkStart w:id="20" w:name="_Toc503347407"/>
+      <w:bookmarkStart w:id="27" w:name="_Toc503347407"/>
       <w:r>
         <w:rPr>
           <w:rFonts w:ascii="Times New Roman" w:hAnsi="Times New Roman" w:cs="Times New Roman"/>
@@ -8512,7 +8590,7 @@
         </w:rPr>
         <w:t>Module List</w:t>
       </w:r>
-      <w:bookmarkEnd w:id="20"/>
+      <w:bookmarkEnd w:id="27"/>
     </w:p>
     <w:p>
       <w:pPr>
@@ -8670,7 +8748,7 @@
           <w:szCs w:val="22"/>
         </w:rPr>
       </w:pPr>
-      <w:bookmarkStart w:id="21" w:name="_Toc503347408"/>
+      <w:bookmarkStart w:id="28" w:name="_Toc503347408"/>
       <w:r>
         <w:rPr>
           <w:rFonts w:ascii="Times New Roman" w:hAnsi="Times New Roman" w:cs="Times New Roman"/>
@@ -8680,7 +8758,7 @@
         </w:rPr>
         <w:t>Software and Hardware Interfaces</w:t>
       </w:r>
-      <w:bookmarkEnd w:id="21"/>
+      <w:bookmarkEnd w:id="28"/>
     </w:p>
     <w:p>
       <w:pPr>
@@ -8690,7 +8768,7 @@
           <w:color w:val="auto"/>
         </w:rPr>
       </w:pPr>
-      <w:bookmarkStart w:id="22" w:name="_Toc503347409"/>
+      <w:bookmarkStart w:id="29" w:name="_Toc503347409"/>
       <w:r>
         <w:rPr>
           <w:rFonts w:ascii="Times New Roman" w:hAnsi="Times New Roman" w:cs="Times New Roman"/>
@@ -8698,7 +8776,7 @@
         </w:rPr>
         <w:t>Software</w:t>
       </w:r>
-      <w:bookmarkEnd w:id="22"/>
+      <w:bookmarkEnd w:id="29"/>
     </w:p>
     <w:p>
       <w:pPr>
@@ -8737,7 +8815,7 @@
         </w:rPr>
         <w:t>SQL</w:t>
       </w:r>
-      <w:ins w:id="23" w:author="Palacherla, Susmitha C" w:date="2021-04-19T18:25:00Z">
+      <w:ins w:id="30" w:author="Palacherla, Susmitha C" w:date="2021-04-19T18:25:00Z">
         <w:r>
           <w:rPr>
             <w:rFonts w:ascii="Times New Roman" w:hAnsi="Times New Roman"/>
@@ -8784,7 +8862,7 @@
           <w:t xml:space="preserve"> (SSIS and SSRS)</w:t>
         </w:r>
       </w:ins>
-      <w:del w:id="24" w:author="Palacherla, Susmitha C" w:date="2021-04-19T18:25:00Z">
+      <w:del w:id="31" w:author="Palacherla, Susmitha C" w:date="2021-04-19T18:25:00Z">
         <w:r>
           <w:rPr>
             <w:rFonts w:ascii="Times New Roman" w:hAnsi="Times New Roman"/>
@@ -8840,7 +8918,7 @@
           <w:color w:val="auto"/>
         </w:rPr>
       </w:pPr>
-      <w:bookmarkStart w:id="25" w:name="_Toc503347410"/>
+      <w:bookmarkStart w:id="32" w:name="_Toc503347410"/>
       <w:r>
         <w:rPr>
           <w:rFonts w:ascii="Times New Roman" w:hAnsi="Times New Roman" w:cs="Times New Roman"/>
@@ -8848,7 +8926,7 @@
         </w:rPr>
         <w:t>Hardware</w:t>
       </w:r>
-      <w:bookmarkEnd w:id="25"/>
+      <w:bookmarkEnd w:id="32"/>
     </w:p>
     <w:p>
       <w:pPr>
@@ -8863,14 +8941,14 @@
         <w:adjustRightInd w:val="0"/>
         <w:spacing w:after="0" w:line="240" w:lineRule="auto"/>
         <w:rPr>
-          <w:del w:id="26" w:author="Palacherla, Susmitha C" w:date="2021-04-19T18:31:00Z"/>
+          <w:del w:id="33" w:author="Palacherla, Susmitha C" w:date="2021-04-19T18:31:00Z"/>
           <w:rFonts w:ascii="Times New Roman" w:hAnsi="Times New Roman"/>
           <w:color w:val="000000" w:themeColor="text1"/>
           <w:sz w:val="20"/>
           <w:szCs w:val="20"/>
         </w:rPr>
       </w:pPr>
-      <w:del w:id="27" w:author="Palacherla, Susmitha C" w:date="2021-04-19T18:27:00Z">
+      <w:del w:id="34" w:author="Palacherla, Susmitha C" w:date="2021-04-19T18:27:00Z">
         <w:r>
           <w:rPr>
             <w:rFonts w:ascii="Arial" w:hAnsi="Arial" w:cs="Arial"/>
@@ -8890,7 +8968,7 @@
           <w:delText xml:space="preserve"> </w:delText>
         </w:r>
       </w:del>
-      <w:del w:id="28" w:author="Palacherla, Susmitha C" w:date="2021-04-19T18:31:00Z">
+      <w:del w:id="35" w:author="Palacherla, Susmitha C" w:date="2021-04-19T18:31:00Z">
         <w:r>
           <w:rPr>
             <w:rFonts w:ascii="Times New Roman" w:hAnsi="Times New Roman"/>
@@ -8924,15 +9002,15 @@
         <w:adjustRightInd w:val="0"/>
         <w:spacing w:after="0" w:line="240" w:lineRule="auto"/>
         <w:rPr>
-          <w:ins w:id="29" w:author="Palacherla, Susmitha C" w:date="2021-04-19T18:31:00Z"/>
+          <w:ins w:id="36" w:author="Palacherla, Susmitha C" w:date="2021-04-19T18:31:00Z"/>
           <w:rFonts w:ascii="Times New Roman" w:hAnsi="Times New Roman"/>
           <w:color w:val="000000" w:themeColor="text1"/>
           <w:sz w:val="20"/>
           <w:szCs w:val="20"/>
         </w:rPr>
       </w:pPr>
-      <w:bookmarkStart w:id="30" w:name="_Hlk69749483"/>
-      <w:ins w:id="31" w:author="Palacherla, Susmitha C" w:date="2021-04-19T18:31:00Z">
+      <w:bookmarkStart w:id="37" w:name="_Hlk69749483"/>
+      <w:ins w:id="38" w:author="Palacherla, Susmitha C" w:date="2021-04-19T18:31:00Z">
         <w:r>
           <w:rPr>
             <w:rFonts w:ascii="Times New Roman" w:hAnsi="Times New Roman"/>
@@ -8966,14 +9044,14 @@
         <w:adjustRightInd w:val="0"/>
         <w:spacing w:after="0" w:line="240" w:lineRule="auto"/>
         <w:rPr>
-          <w:ins w:id="32" w:author="Palacherla, Susmitha C" w:date="2021-04-19T18:31:00Z"/>
+          <w:ins w:id="39" w:author="Palacherla, Susmitha C" w:date="2021-04-19T18:31:00Z"/>
           <w:rFonts w:ascii="Times New Roman" w:hAnsi="Times New Roman"/>
           <w:color w:val="000000" w:themeColor="text1"/>
           <w:sz w:val="20"/>
           <w:szCs w:val="20"/>
         </w:rPr>
       </w:pPr>
-      <w:ins w:id="33" w:author="Palacherla, Susmitha C" w:date="2021-04-19T18:31:00Z">
+      <w:ins w:id="40" w:author="Palacherla, Susmitha C" w:date="2021-04-19T18:31:00Z">
         <w:r>
           <w:rPr>
             <w:rFonts w:ascii="Times New Roman" w:hAnsi="Times New Roman"/>
@@ -9016,14 +9094,14 @@
         <w:adjustRightInd w:val="0"/>
         <w:spacing w:after="0" w:line="240" w:lineRule="auto"/>
         <w:rPr>
-          <w:ins w:id="34" w:author="Palacherla, Susmitha C" w:date="2021-04-19T18:31:00Z"/>
+          <w:ins w:id="41" w:author="Palacherla, Susmitha C" w:date="2021-04-19T18:31:00Z"/>
           <w:rFonts w:ascii="Times New Roman" w:hAnsi="Times New Roman"/>
           <w:color w:val="000000" w:themeColor="text1"/>
           <w:sz w:val="20"/>
           <w:szCs w:val="20"/>
         </w:rPr>
       </w:pPr>
-      <w:ins w:id="35" w:author="Palacherla, Susmitha C" w:date="2021-04-19T18:31:00Z">
+      <w:ins w:id="42" w:author="Palacherla, Susmitha C" w:date="2021-04-19T18:31:00Z">
         <w:r>
           <w:rPr>
             <w:rFonts w:ascii="Times New Roman" w:hAnsi="Times New Roman"/>
@@ -9066,14 +9144,14 @@
         <w:adjustRightInd w:val="0"/>
         <w:spacing w:after="0" w:line="240" w:lineRule="auto"/>
         <w:rPr>
-          <w:ins w:id="36" w:author="Palacherla, Susmitha C" w:date="2021-04-19T18:31:00Z"/>
+          <w:ins w:id="43" w:author="Palacherla, Susmitha C" w:date="2021-04-19T18:31:00Z"/>
           <w:rFonts w:ascii="Times New Roman" w:hAnsi="Times New Roman"/>
           <w:color w:val="000000" w:themeColor="text1"/>
           <w:sz w:val="20"/>
           <w:szCs w:val="20"/>
         </w:rPr>
       </w:pPr>
-      <w:ins w:id="37" w:author="Palacherla, Susmitha C" w:date="2021-04-19T18:34:00Z">
+      <w:ins w:id="44" w:author="Palacherla, Susmitha C" w:date="2021-04-19T18:34:00Z">
         <w:r>
           <w:rPr>
             <w:rFonts w:ascii="Times New Roman" w:hAnsi="Times New Roman"/>
@@ -9099,10 +9177,10 @@
           <w:instrText>\</w:instrText>
         </w:r>
       </w:ins>
-      <w:ins w:id="38" w:author="Palacherla, Susmitha C" w:date="2021-04-19T18:31:00Z">
+      <w:ins w:id="45" w:author="Palacherla, Susmitha C" w:date="2021-04-19T18:31:00Z">
         <w:r>
           <w:rPr>
-            <w:rPrChange w:id="39" w:author="Palacherla, Susmitha C" w:date="2021-04-19T18:34:00Z">
+            <w:rPrChange w:id="46" w:author="Palacherla, Susmitha C" w:date="2021-04-19T18:34:00Z">
               <w:rPr>
                 <w:rStyle w:val="Hyperlink"/>
                 <w:rFonts w:ascii="Times New Roman" w:hAnsi="Times New Roman"/>
@@ -9114,7 +9192,7 @@
           <w:instrText>\</w:instrText>
         </w:r>
       </w:ins>
-      <w:ins w:id="40" w:author="Palacherla, Susmitha C" w:date="2021-04-19T18:34:00Z">
+      <w:ins w:id="47" w:author="Palacherla, Susmitha C" w:date="2021-04-19T18:34:00Z">
         <w:r>
           <w:rPr>
             <w:rFonts w:ascii="Times New Roman" w:hAnsi="Times New Roman"/>
@@ -9124,10 +9202,10 @@
           <w:instrText>\</w:instrText>
         </w:r>
       </w:ins>
-      <w:ins w:id="41" w:author="Palacherla, Susmitha C" w:date="2021-04-19T18:31:00Z">
+      <w:ins w:id="48" w:author="Palacherla, Susmitha C" w:date="2021-04-19T18:31:00Z">
         <w:r>
           <w:rPr>
-            <w:rPrChange w:id="42" w:author="Palacherla, Susmitha C" w:date="2021-04-19T18:34:00Z">
+            <w:rPrChange w:id="49" w:author="Palacherla, Susmitha C" w:date="2021-04-19T18:34:00Z">
               <w:rPr>
                 <w:rStyle w:val="Hyperlink"/>
                 <w:rFonts w:ascii="Times New Roman" w:hAnsi="Times New Roman"/>
@@ -9139,7 +9217,7 @@
           <w:instrText>\UVAADADSQL50CCO</w:instrText>
         </w:r>
       </w:ins>
-      <w:ins w:id="43" w:author="Palacherla, Susmitha C" w:date="2021-04-19T18:34:00Z">
+      <w:ins w:id="50" w:author="Palacherla, Susmitha C" w:date="2021-04-19T18:34:00Z">
         <w:r>
           <w:rPr>
             <w:rFonts w:ascii="Times New Roman" w:hAnsi="Times New Roman"/>
@@ -9149,10 +9227,10 @@
           <w:instrText>\</w:instrText>
         </w:r>
       </w:ins>
-      <w:ins w:id="44" w:author="Palacherla, Susmitha C" w:date="2021-04-19T18:31:00Z">
+      <w:ins w:id="51" w:author="Palacherla, Susmitha C" w:date="2021-04-19T18:31:00Z">
         <w:r>
           <w:rPr>
-            <w:rPrChange w:id="45" w:author="Palacherla, Susmitha C" w:date="2021-04-19T18:34:00Z">
+            <w:rPrChange w:id="52" w:author="Palacherla, Susmitha C" w:date="2021-04-19T18:34:00Z">
               <w:rPr>
                 <w:rStyle w:val="Hyperlink"/>
                 <w:rFonts w:ascii="Times New Roman" w:hAnsi="Times New Roman"/>
@@ -9164,10 +9242,10 @@
           <w:instrText>\</w:instrText>
         </w:r>
       </w:ins>
-      <w:ins w:id="46" w:author="Palacherla, Susmitha C" w:date="2021-04-19T18:34:00Z">
+      <w:ins w:id="53" w:author="Palacherla, Susmitha C" w:date="2021-04-19T18:34:00Z">
         <w:r>
           <w:rPr>
-            <w:rPrChange w:id="47" w:author="Palacherla, Susmitha C" w:date="2021-04-19T18:34:00Z">
+            <w:rPrChange w:id="54" w:author="Palacherla, Susmitha C" w:date="2021-04-19T18:34:00Z">
               <w:rPr>
                 <w:rStyle w:val="Hyperlink"/>
                 <w:rFonts w:ascii="Times New Roman" w:hAnsi="Times New Roman"/>
@@ -9187,10 +9265,10 @@
           <w:instrText>\</w:instrText>
         </w:r>
       </w:ins>
-      <w:ins w:id="48" w:author="Palacherla, Susmitha C" w:date="2021-04-19T18:31:00Z">
+      <w:ins w:id="55" w:author="Palacherla, Susmitha C" w:date="2021-04-19T18:31:00Z">
         <w:r>
           <w:rPr>
-            <w:rPrChange w:id="49" w:author="Palacherla, Susmitha C" w:date="2021-04-19T18:34:00Z">
+            <w:rPrChange w:id="56" w:author="Palacherla, Susmitha C" w:date="2021-04-19T18:34:00Z">
               <w:rPr>
                 <w:rStyle w:val="Hyperlink"/>
                 <w:rFonts w:ascii="Times New Roman" w:hAnsi="Times New Roman"/>
@@ -9202,7 +9280,7 @@
           <w:instrText>\</w:instrText>
         </w:r>
       </w:ins>
-      <w:ins w:id="50" w:author="Palacherla, Susmitha C" w:date="2021-04-19T18:34:00Z">
+      <w:ins w:id="57" w:author="Palacherla, Susmitha C" w:date="2021-04-19T18:34:00Z">
         <w:r>
           <w:rPr>
             <w:rFonts w:ascii="Times New Roman" w:hAnsi="Times New Roman"/>
@@ -9220,7 +9298,7 @@
           <w:fldChar w:fldCharType="separate"/>
         </w:r>
       </w:ins>
-      <w:ins w:id="51" w:author="Palacherla, Susmitha C" w:date="2021-04-19T18:31:00Z">
+      <w:ins w:id="58" w:author="Palacherla, Susmitha C" w:date="2021-04-19T18:31:00Z">
         <w:r>
           <w:rPr>
             <w:rStyle w:val="Hyperlink"/>
@@ -9231,7 +9309,7 @@
           <w:t>\\UVAADADSQL50CCO\</w:t>
         </w:r>
       </w:ins>
-      <w:ins w:id="52" w:author="Palacherla, Susmitha C" w:date="2021-04-19T18:34:00Z">
+      <w:ins w:id="59" w:author="Palacherla, Susmitha C" w:date="2021-04-19T18:34:00Z">
         <w:r>
           <w:rPr>
             <w:rStyle w:val="Hyperlink"/>
@@ -9242,7 +9320,7 @@
           <w:t>ETS</w:t>
         </w:r>
       </w:ins>
-      <w:ins w:id="53" w:author="Palacherla, Susmitha C" w:date="2021-04-19T18:31:00Z">
+      <w:ins w:id="60" w:author="Palacherla, Susmitha C" w:date="2021-04-19T18:31:00Z">
         <w:r>
           <w:rPr>
             <w:rStyle w:val="Hyperlink"/>
@@ -9253,7 +9331,7 @@
           <w:t>\</w:t>
         </w:r>
       </w:ins>
-      <w:ins w:id="54" w:author="Palacherla, Susmitha C" w:date="2021-04-19T18:34:00Z">
+      <w:ins w:id="61" w:author="Palacherla, Susmitha C" w:date="2021-04-19T18:34:00Z">
         <w:r>
           <w:rPr>
             <w:rFonts w:ascii="Times New Roman" w:hAnsi="Times New Roman"/>
@@ -9263,7 +9341,7 @@
           <w:fldChar w:fldCharType="end"/>
         </w:r>
       </w:ins>
-      <w:ins w:id="55" w:author="Palacherla, Susmitha C" w:date="2021-04-19T18:31:00Z">
+      <w:ins w:id="62" w:author="Palacherla, Susmitha C" w:date="2021-04-19T18:31:00Z">
         <w:r>
           <w:rPr>
             <w:rFonts w:ascii="Times New Roman" w:hAnsi="Times New Roman"/>
@@ -9297,14 +9375,14 @@
         <w:adjustRightInd w:val="0"/>
         <w:spacing w:after="0" w:line="240" w:lineRule="auto"/>
         <w:rPr>
-          <w:ins w:id="56" w:author="Palacherla, Susmitha C" w:date="2021-04-19T18:31:00Z"/>
+          <w:ins w:id="63" w:author="Palacherla, Susmitha C" w:date="2021-04-19T18:31:00Z"/>
           <w:rFonts w:ascii="Times New Roman" w:hAnsi="Times New Roman"/>
           <w:color w:val="000000" w:themeColor="text1"/>
           <w:sz w:val="20"/>
           <w:szCs w:val="20"/>
         </w:rPr>
       </w:pPr>
-      <w:ins w:id="57" w:author="Palacherla, Susmitha C" w:date="2021-04-19T18:34:00Z">
+      <w:ins w:id="64" w:author="Palacherla, Susmitha C" w:date="2021-04-19T18:34:00Z">
         <w:r>
           <w:rPr>
             <w:rFonts w:ascii="Times New Roman" w:hAnsi="Times New Roman"/>
@@ -9330,10 +9408,10 @@
           <w:instrText>\</w:instrText>
         </w:r>
       </w:ins>
-      <w:ins w:id="58" w:author="Palacherla, Susmitha C" w:date="2021-04-19T18:31:00Z">
+      <w:ins w:id="65" w:author="Palacherla, Susmitha C" w:date="2021-04-19T18:31:00Z">
         <w:r>
           <w:rPr>
-            <w:rPrChange w:id="59" w:author="Palacherla, Susmitha C" w:date="2021-04-19T18:34:00Z">
+            <w:rPrChange w:id="66" w:author="Palacherla, Susmitha C" w:date="2021-04-19T18:34:00Z">
               <w:rPr>
                 <w:rStyle w:val="Hyperlink"/>
                 <w:rFonts w:ascii="Times New Roman" w:hAnsi="Times New Roman"/>
@@ -9345,7 +9423,7 @@
           <w:instrText>\</w:instrText>
         </w:r>
       </w:ins>
-      <w:ins w:id="60" w:author="Palacherla, Susmitha C" w:date="2021-04-19T18:34:00Z">
+      <w:ins w:id="67" w:author="Palacherla, Susmitha C" w:date="2021-04-19T18:34:00Z">
         <w:r>
           <w:rPr>
             <w:rFonts w:ascii="Times New Roman" w:hAnsi="Times New Roman"/>
@@ -9355,10 +9433,10 @@
           <w:instrText>\</w:instrText>
         </w:r>
       </w:ins>
-      <w:ins w:id="61" w:author="Palacherla, Susmitha C" w:date="2021-04-19T18:31:00Z">
+      <w:ins w:id="68" w:author="Palacherla, Susmitha C" w:date="2021-04-19T18:31:00Z">
         <w:r>
           <w:rPr>
-            <w:rPrChange w:id="62" w:author="Palacherla, Susmitha C" w:date="2021-04-19T18:34:00Z">
+            <w:rPrChange w:id="69" w:author="Palacherla, Susmitha C" w:date="2021-04-19T18:34:00Z">
               <w:rPr>
                 <w:rStyle w:val="Hyperlink"/>
                 <w:rFonts w:ascii="Times New Roman" w:hAnsi="Times New Roman"/>
@@ -9370,7 +9448,7 @@
           <w:instrText>\UVAADADSQL52CCO</w:instrText>
         </w:r>
       </w:ins>
-      <w:ins w:id="63" w:author="Palacherla, Susmitha C" w:date="2021-04-19T18:34:00Z">
+      <w:ins w:id="70" w:author="Palacherla, Susmitha C" w:date="2021-04-19T18:34:00Z">
         <w:r>
           <w:rPr>
             <w:rFonts w:ascii="Times New Roman" w:hAnsi="Times New Roman"/>
@@ -9380,10 +9458,10 @@
           <w:instrText>\</w:instrText>
         </w:r>
       </w:ins>
-      <w:ins w:id="64" w:author="Palacherla, Susmitha C" w:date="2021-04-19T18:31:00Z">
+      <w:ins w:id="71" w:author="Palacherla, Susmitha C" w:date="2021-04-19T18:31:00Z">
         <w:r>
           <w:rPr>
-            <w:rPrChange w:id="65" w:author="Palacherla, Susmitha C" w:date="2021-04-19T18:34:00Z">
+            <w:rPrChange w:id="72" w:author="Palacherla, Susmitha C" w:date="2021-04-19T18:34:00Z">
               <w:rPr>
                 <w:rStyle w:val="Hyperlink"/>
                 <w:rFonts w:ascii="Times New Roman" w:hAnsi="Times New Roman"/>
@@ -9395,10 +9473,10 @@
           <w:instrText>\</w:instrText>
         </w:r>
       </w:ins>
-      <w:ins w:id="66" w:author="Palacherla, Susmitha C" w:date="2021-04-19T18:34:00Z">
+      <w:ins w:id="73" w:author="Palacherla, Susmitha C" w:date="2021-04-19T18:34:00Z">
         <w:r>
           <w:rPr>
-            <w:rPrChange w:id="67" w:author="Palacherla, Susmitha C" w:date="2021-04-19T18:34:00Z">
+            <w:rPrChange w:id="74" w:author="Palacherla, Susmitha C" w:date="2021-04-19T18:34:00Z">
               <w:rPr>
                 <w:rStyle w:val="Hyperlink"/>
                 <w:rFonts w:ascii="Times New Roman" w:hAnsi="Times New Roman"/>
@@ -9418,10 +9496,10 @@
           <w:instrText>\</w:instrText>
         </w:r>
       </w:ins>
-      <w:ins w:id="68" w:author="Palacherla, Susmitha C" w:date="2021-04-19T18:31:00Z">
+      <w:ins w:id="75" w:author="Palacherla, Susmitha C" w:date="2021-04-19T18:31:00Z">
         <w:r>
           <w:rPr>
-            <w:rPrChange w:id="69" w:author="Palacherla, Susmitha C" w:date="2021-04-19T18:34:00Z">
+            <w:rPrChange w:id="76" w:author="Palacherla, Susmitha C" w:date="2021-04-19T18:34:00Z">
               <w:rPr>
                 <w:rStyle w:val="Hyperlink"/>
                 <w:rFonts w:ascii="Times New Roman" w:hAnsi="Times New Roman"/>
@@ -9433,7 +9511,7 @@
           <w:instrText>\</w:instrText>
         </w:r>
       </w:ins>
-      <w:ins w:id="70" w:author="Palacherla, Susmitha C" w:date="2021-04-19T18:34:00Z">
+      <w:ins w:id="77" w:author="Palacherla, Susmitha C" w:date="2021-04-19T18:34:00Z">
         <w:r>
           <w:rPr>
             <w:rFonts w:ascii="Times New Roman" w:hAnsi="Times New Roman"/>
@@ -9451,7 +9529,7 @@
           <w:fldChar w:fldCharType="separate"/>
         </w:r>
       </w:ins>
-      <w:ins w:id="71" w:author="Palacherla, Susmitha C" w:date="2021-04-19T18:31:00Z">
+      <w:ins w:id="78" w:author="Palacherla, Susmitha C" w:date="2021-04-19T18:31:00Z">
         <w:r>
           <w:rPr>
             <w:rStyle w:val="Hyperlink"/>
@@ -9462,7 +9540,7 @@
           <w:t>\\UVAADADSQL52CCO\</w:t>
         </w:r>
       </w:ins>
-      <w:ins w:id="72" w:author="Palacherla, Susmitha C" w:date="2021-04-19T18:34:00Z">
+      <w:ins w:id="79" w:author="Palacherla, Susmitha C" w:date="2021-04-19T18:34:00Z">
         <w:r>
           <w:rPr>
             <w:rStyle w:val="Hyperlink"/>
@@ -9473,7 +9551,7 @@
           <w:t>ETS</w:t>
         </w:r>
       </w:ins>
-      <w:ins w:id="73" w:author="Palacherla, Susmitha C" w:date="2021-04-19T18:31:00Z">
+      <w:ins w:id="80" w:author="Palacherla, Susmitha C" w:date="2021-04-19T18:31:00Z">
         <w:r>
           <w:rPr>
             <w:rStyle w:val="Hyperlink"/>
@@ -9484,7 +9562,7 @@
           <w:t>\</w:t>
         </w:r>
       </w:ins>
-      <w:ins w:id="74" w:author="Palacherla, Susmitha C" w:date="2021-04-19T18:34:00Z">
+      <w:ins w:id="81" w:author="Palacherla, Susmitha C" w:date="2021-04-19T18:34:00Z">
         <w:r>
           <w:rPr>
             <w:rFonts w:ascii="Times New Roman" w:hAnsi="Times New Roman"/>
@@ -9494,7 +9572,7 @@
           <w:fldChar w:fldCharType="end"/>
         </w:r>
       </w:ins>
-      <w:ins w:id="75" w:author="Palacherla, Susmitha C" w:date="2021-04-19T18:31:00Z">
+      <w:ins w:id="82" w:author="Palacherla, Susmitha C" w:date="2021-04-19T18:31:00Z">
         <w:r>
           <w:rPr>
             <w:rFonts w:ascii="Times New Roman" w:hAnsi="Times New Roman"/>
@@ -9537,14 +9615,14 @@
         <w:adjustRightInd w:val="0"/>
         <w:spacing w:after="0" w:line="240" w:lineRule="auto"/>
         <w:rPr>
-          <w:ins w:id="76" w:author="Palacherla, Susmitha C" w:date="2021-04-19T18:31:00Z"/>
+          <w:ins w:id="83" w:author="Palacherla, Susmitha C" w:date="2021-04-19T18:31:00Z"/>
           <w:rFonts w:ascii="Times New Roman" w:hAnsi="Times New Roman"/>
           <w:color w:val="000000" w:themeColor="text1"/>
           <w:sz w:val="20"/>
           <w:szCs w:val="20"/>
         </w:rPr>
       </w:pPr>
-      <w:ins w:id="77" w:author="Palacherla, Susmitha C" w:date="2021-04-19T18:34:00Z">
+      <w:ins w:id="84" w:author="Palacherla, Susmitha C" w:date="2021-04-19T18:34:00Z">
         <w:r>
           <w:rPr>
             <w:rFonts w:ascii="Times New Roman" w:hAnsi="Times New Roman"/>
@@ -9570,10 +9648,10 @@
           <w:instrText>\</w:instrText>
         </w:r>
       </w:ins>
-      <w:ins w:id="78" w:author="Palacherla, Susmitha C" w:date="2021-04-19T18:31:00Z">
+      <w:ins w:id="85" w:author="Palacherla, Susmitha C" w:date="2021-04-19T18:31:00Z">
         <w:r>
           <w:rPr>
-            <w:rPrChange w:id="79" w:author="Palacherla, Susmitha C" w:date="2021-04-19T18:34:00Z">
+            <w:rPrChange w:id="86" w:author="Palacherla, Susmitha C" w:date="2021-04-19T18:34:00Z">
               <w:rPr>
                 <w:rStyle w:val="Hyperlink"/>
                 <w:rFonts w:ascii="Times New Roman" w:hAnsi="Times New Roman"/>
@@ -9585,7 +9663,7 @@
           <w:instrText>\</w:instrText>
         </w:r>
       </w:ins>
-      <w:ins w:id="80" w:author="Palacherla, Susmitha C" w:date="2021-04-19T18:34:00Z">
+      <w:ins w:id="87" w:author="Palacherla, Susmitha C" w:date="2021-04-19T18:34:00Z">
         <w:r>
           <w:rPr>
             <w:rFonts w:ascii="Times New Roman" w:hAnsi="Times New Roman"/>
@@ -9595,10 +9673,10 @@
           <w:instrText>\</w:instrText>
         </w:r>
       </w:ins>
-      <w:ins w:id="81" w:author="Palacherla, Susmitha C" w:date="2021-04-19T18:31:00Z">
+      <w:ins w:id="88" w:author="Palacherla, Susmitha C" w:date="2021-04-19T18:31:00Z">
         <w:r>
           <w:rPr>
-            <w:rPrChange w:id="82" w:author="Palacherla, Susmitha C" w:date="2021-04-19T18:34:00Z">
+            <w:rPrChange w:id="89" w:author="Palacherla, Susmitha C" w:date="2021-04-19T18:34:00Z">
               <w:rPr>
                 <w:rStyle w:val="Hyperlink"/>
                 <w:rFonts w:ascii="Times New Roman" w:hAnsi="Times New Roman"/>
@@ -9610,7 +9688,7 @@
           <w:instrText>\UVAAPADSQL50CCO</w:instrText>
         </w:r>
       </w:ins>
-      <w:ins w:id="83" w:author="Palacherla, Susmitha C" w:date="2021-04-19T18:34:00Z">
+      <w:ins w:id="90" w:author="Palacherla, Susmitha C" w:date="2021-04-19T18:34:00Z">
         <w:r>
           <w:rPr>
             <w:rFonts w:ascii="Times New Roman" w:hAnsi="Times New Roman"/>
@@ -9620,10 +9698,10 @@
           <w:instrText>\</w:instrText>
         </w:r>
       </w:ins>
-      <w:ins w:id="84" w:author="Palacherla, Susmitha C" w:date="2021-04-19T18:31:00Z">
+      <w:ins w:id="91" w:author="Palacherla, Susmitha C" w:date="2021-04-19T18:31:00Z">
         <w:r>
           <w:rPr>
-            <w:rPrChange w:id="85" w:author="Palacherla, Susmitha C" w:date="2021-04-19T18:34:00Z">
+            <w:rPrChange w:id="92" w:author="Palacherla, Susmitha C" w:date="2021-04-19T18:34:00Z">
               <w:rPr>
                 <w:rStyle w:val="Hyperlink"/>
                 <w:rFonts w:ascii="Times New Roman" w:hAnsi="Times New Roman"/>
@@ -9635,10 +9713,10 @@
           <w:instrText>\</w:instrText>
         </w:r>
       </w:ins>
-      <w:ins w:id="86" w:author="Palacherla, Susmitha C" w:date="2021-04-19T18:34:00Z">
+      <w:ins w:id="93" w:author="Palacherla, Susmitha C" w:date="2021-04-19T18:34:00Z">
         <w:r>
           <w:rPr>
-            <w:rPrChange w:id="87" w:author="Palacherla, Susmitha C" w:date="2021-04-19T18:34:00Z">
+            <w:rPrChange w:id="94" w:author="Palacherla, Susmitha C" w:date="2021-04-19T18:34:00Z">
               <w:rPr>
                 <w:rStyle w:val="Hyperlink"/>
                 <w:rFonts w:ascii="Times New Roman" w:hAnsi="Times New Roman"/>
@@ -9658,10 +9736,10 @@
           <w:instrText>\</w:instrText>
         </w:r>
       </w:ins>
-      <w:ins w:id="88" w:author="Palacherla, Susmitha C" w:date="2021-04-19T18:31:00Z">
+      <w:ins w:id="95" w:author="Palacherla, Susmitha C" w:date="2021-04-19T18:31:00Z">
         <w:r>
           <w:rPr>
-            <w:rPrChange w:id="89" w:author="Palacherla, Susmitha C" w:date="2021-04-19T18:34:00Z">
+            <w:rPrChange w:id="96" w:author="Palacherla, Susmitha C" w:date="2021-04-19T18:34:00Z">
               <w:rPr>
                 <w:rStyle w:val="Hyperlink"/>
                 <w:rFonts w:ascii="Times New Roman" w:hAnsi="Times New Roman"/>
@@ -9673,7 +9751,7 @@
           <w:instrText>\</w:instrText>
         </w:r>
       </w:ins>
-      <w:ins w:id="90" w:author="Palacherla, Susmitha C" w:date="2021-04-19T18:34:00Z">
+      <w:ins w:id="97" w:author="Palacherla, Susmitha C" w:date="2021-04-19T18:34:00Z">
         <w:r>
           <w:rPr>
             <w:rFonts w:ascii="Times New Roman" w:hAnsi="Times New Roman"/>
@@ -9691,7 +9769,7 @@
           <w:fldChar w:fldCharType="separate"/>
         </w:r>
       </w:ins>
-      <w:ins w:id="91" w:author="Palacherla, Susmitha C" w:date="2021-04-19T18:31:00Z">
+      <w:ins w:id="98" w:author="Palacherla, Susmitha C" w:date="2021-04-19T18:31:00Z">
         <w:r>
           <w:rPr>
             <w:rStyle w:val="Hyperlink"/>
@@ -9702,7 +9780,7 @@
           <w:t>\\UVAAPADSQL50CCO\</w:t>
         </w:r>
       </w:ins>
-      <w:ins w:id="92" w:author="Palacherla, Susmitha C" w:date="2021-04-19T18:34:00Z">
+      <w:ins w:id="99" w:author="Palacherla, Susmitha C" w:date="2021-04-19T18:34:00Z">
         <w:r>
           <w:rPr>
             <w:rStyle w:val="Hyperlink"/>
@@ -9713,7 +9791,7 @@
           <w:t>ETS</w:t>
         </w:r>
       </w:ins>
-      <w:ins w:id="93" w:author="Palacherla, Susmitha C" w:date="2021-04-19T18:31:00Z">
+      <w:ins w:id="100" w:author="Palacherla, Susmitha C" w:date="2021-04-19T18:31:00Z">
         <w:r>
           <w:rPr>
             <w:rStyle w:val="Hyperlink"/>
@@ -9724,7 +9802,7 @@
           <w:t>\</w:t>
         </w:r>
       </w:ins>
-      <w:ins w:id="94" w:author="Palacherla, Susmitha C" w:date="2021-04-19T18:34:00Z">
+      <w:ins w:id="101" w:author="Palacherla, Susmitha C" w:date="2021-04-19T18:34:00Z">
         <w:r>
           <w:rPr>
             <w:rFonts w:ascii="Times New Roman" w:hAnsi="Times New Roman"/>
@@ -9734,7 +9812,7 @@
           <w:fldChar w:fldCharType="end"/>
         </w:r>
       </w:ins>
-      <w:ins w:id="95" w:author="Palacherla, Susmitha C" w:date="2021-04-19T18:31:00Z">
+      <w:ins w:id="102" w:author="Palacherla, Susmitha C" w:date="2021-04-19T18:31:00Z">
         <w:r>
           <w:rPr>
             <w:rFonts w:ascii="Times New Roman" w:hAnsi="Times New Roman"/>
@@ -9755,7 +9833,7 @@
         </w:r>
       </w:ins>
     </w:p>
-    <w:bookmarkEnd w:id="30"/>
+    <w:bookmarkEnd w:id="37"/>
     <w:p>
       <w:pPr>
         <w:pStyle w:val="ListParagraph"/>
@@ -9769,14 +9847,14 @@
         <w:adjustRightInd w:val="0"/>
         <w:spacing w:after="0" w:line="240" w:lineRule="auto"/>
         <w:rPr>
-          <w:del w:id="96" w:author="Palacherla, Susmitha C" w:date="2021-04-19T18:31:00Z"/>
+          <w:del w:id="103" w:author="Palacherla, Susmitha C" w:date="2021-04-19T18:31:00Z"/>
           <w:rFonts w:ascii="Times New Roman" w:hAnsi="Times New Roman"/>
           <w:color w:val="000000" w:themeColor="text1"/>
           <w:sz w:val="20"/>
           <w:szCs w:val="20"/>
         </w:rPr>
       </w:pPr>
-      <w:del w:id="97" w:author="Palacherla, Susmitha C" w:date="2021-04-19T18:31:00Z">
+      <w:del w:id="104" w:author="Palacherla, Susmitha C" w:date="2021-04-19T18:31:00Z">
         <w:r>
           <w:rPr>
             <w:rFonts w:ascii="Arial" w:hAnsi="Arial" w:cs="Arial"/>
@@ -9846,14 +9924,14 @@
         <w:adjustRightInd w:val="0"/>
         <w:spacing w:after="0" w:line="240" w:lineRule="auto"/>
         <w:rPr>
-          <w:del w:id="98" w:author="Palacherla, Susmitha C" w:date="2021-04-19T18:31:00Z"/>
+          <w:del w:id="105" w:author="Palacherla, Susmitha C" w:date="2021-04-19T18:31:00Z"/>
           <w:rFonts w:ascii="Times New Roman" w:hAnsi="Times New Roman"/>
           <w:color w:val="000000" w:themeColor="text1"/>
           <w:sz w:val="20"/>
           <w:szCs w:val="20"/>
         </w:rPr>
       </w:pPr>
-      <w:del w:id="99" w:author="Palacherla, Susmitha C" w:date="2021-04-19T18:31:00Z">
+      <w:del w:id="106" w:author="Palacherla, Susmitha C" w:date="2021-04-19T18:31:00Z">
         <w:r>
           <w:rPr>
             <w:rFonts w:ascii="Arial" w:hAnsi="Arial" w:cs="Arial"/>
@@ -9914,14 +9992,14 @@
         <w:adjustRightInd w:val="0"/>
         <w:spacing w:after="0" w:line="240" w:lineRule="auto"/>
         <w:rPr>
-          <w:del w:id="100" w:author="Palacherla, Susmitha C" w:date="2021-04-19T18:31:00Z"/>
+          <w:del w:id="107" w:author="Palacherla, Susmitha C" w:date="2021-04-19T18:31:00Z"/>
           <w:rFonts w:ascii="Times New Roman" w:hAnsi="Times New Roman"/>
           <w:color w:val="000000" w:themeColor="text1"/>
           <w:sz w:val="20"/>
           <w:szCs w:val="20"/>
         </w:rPr>
       </w:pPr>
-      <w:del w:id="101" w:author="Palacherla, Susmitha C" w:date="2021-04-19T18:31:00Z">
+      <w:del w:id="108" w:author="Palacherla, Susmitha C" w:date="2021-04-19T18:31:00Z">
         <w:r>
           <w:fldChar w:fldCharType="begin"/>
         </w:r>
@@ -9982,14 +10060,14 @@
         <w:adjustRightInd w:val="0"/>
         <w:spacing w:after="0" w:line="240" w:lineRule="auto"/>
         <w:rPr>
-          <w:del w:id="102" w:author="Palacherla, Susmitha C" w:date="2021-04-19T18:31:00Z"/>
+          <w:del w:id="109" w:author="Palacherla, Susmitha C" w:date="2021-04-19T18:31:00Z"/>
           <w:rFonts w:ascii="Times New Roman" w:hAnsi="Times New Roman"/>
           <w:color w:val="000000" w:themeColor="text1"/>
           <w:sz w:val="20"/>
           <w:szCs w:val="20"/>
         </w:rPr>
       </w:pPr>
-      <w:del w:id="103" w:author="Palacherla, Susmitha C" w:date="2021-04-19T18:31:00Z">
+      <w:del w:id="110" w:author="Palacherla, Susmitha C" w:date="2021-04-19T18:31:00Z">
         <w:r>
           <w:fldChar w:fldCharType="begin"/>
         </w:r>
@@ -10077,14 +10155,14 @@
         <w:adjustRightInd w:val="0"/>
         <w:spacing w:after="0" w:line="240" w:lineRule="auto"/>
         <w:rPr>
-          <w:del w:id="104" w:author="Palacherla, Susmitha C" w:date="2021-04-19T18:31:00Z"/>
+          <w:del w:id="111" w:author="Palacherla, Susmitha C" w:date="2021-04-19T18:31:00Z"/>
           <w:rFonts w:ascii="Times New Roman" w:hAnsi="Times New Roman"/>
           <w:color w:val="000000" w:themeColor="text1"/>
           <w:sz w:val="20"/>
           <w:szCs w:val="20"/>
         </w:rPr>
       </w:pPr>
-      <w:del w:id="105" w:author="Palacherla, Susmitha C" w:date="2021-04-19T18:31:00Z">
+      <w:del w:id="112" w:author="Palacherla, Susmitha C" w:date="2021-04-19T18:31:00Z">
         <w:r>
           <w:fldChar w:fldCharType="begin"/>
         </w:r>
@@ -10181,7 +10259,7 @@
           <w:szCs w:val="22"/>
         </w:rPr>
       </w:pPr>
-      <w:bookmarkStart w:id="106" w:name="_Toc503347411"/>
+      <w:bookmarkStart w:id="113" w:name="_Toc503347411"/>
       <w:r>
         <w:rPr>
           <w:rFonts w:ascii="Times New Roman" w:hAnsi="Times New Roman" w:cs="Times New Roman"/>
@@ -10192,7 +10270,7 @@
         <w:lastRenderedPageBreak/>
         <w:t>Users</w:t>
       </w:r>
-      <w:bookmarkEnd w:id="106"/>
+      <w:bookmarkEnd w:id="113"/>
       <w:r>
         <w:rPr>
           <w:rFonts w:ascii="Times New Roman" w:hAnsi="Times New Roman" w:cs="Times New Roman"/>
@@ -10463,7 +10541,7 @@
           <w:color w:val="auto"/>
         </w:rPr>
       </w:pPr>
-      <w:bookmarkStart w:id="107" w:name="_Toc503347412"/>
+      <w:bookmarkStart w:id="114" w:name="_Toc503347412"/>
       <w:r>
         <w:rPr>
           <w:rFonts w:ascii="Times New Roman" w:hAnsi="Times New Roman" w:cs="Times New Roman"/>
@@ -10471,7 +10549,7 @@
         </w:rPr>
         <w:t>Details</w:t>
       </w:r>
-      <w:bookmarkEnd w:id="107"/>
+      <w:bookmarkEnd w:id="114"/>
     </w:p>
     <w:p>
       <w:pPr>
@@ -10518,32 +10596,32 @@
           <w:vanish/>
         </w:rPr>
       </w:pPr>
-      <w:bookmarkStart w:id="108" w:name="_Toc387654370"/>
-      <w:bookmarkStart w:id="109" w:name="_Toc387758815"/>
-      <w:bookmarkStart w:id="110" w:name="_Toc387821326"/>
-      <w:bookmarkStart w:id="111" w:name="_Toc387821375"/>
-      <w:bookmarkStart w:id="112" w:name="_Toc403988963"/>
-      <w:bookmarkStart w:id="113" w:name="_Toc404161682"/>
-      <w:bookmarkStart w:id="114" w:name="_Toc408840515"/>
-      <w:bookmarkStart w:id="115" w:name="_Toc488678332"/>
-      <w:bookmarkStart w:id="116" w:name="_Toc488681049"/>
-      <w:bookmarkStart w:id="117" w:name="_Toc488681262"/>
-      <w:bookmarkStart w:id="118" w:name="_Toc488681293"/>
-      <w:bookmarkStart w:id="119" w:name="_Toc503194796"/>
-      <w:bookmarkStart w:id="120" w:name="_Toc503347413"/>
-      <w:bookmarkEnd w:id="108"/>
-      <w:bookmarkEnd w:id="109"/>
-      <w:bookmarkEnd w:id="110"/>
-      <w:bookmarkEnd w:id="111"/>
-      <w:bookmarkEnd w:id="112"/>
-      <w:bookmarkEnd w:id="113"/>
-      <w:bookmarkEnd w:id="114"/>
+      <w:bookmarkStart w:id="115" w:name="_Toc387654370"/>
+      <w:bookmarkStart w:id="116" w:name="_Toc387758815"/>
+      <w:bookmarkStart w:id="117" w:name="_Toc387821326"/>
+      <w:bookmarkStart w:id="118" w:name="_Toc387821375"/>
+      <w:bookmarkStart w:id="119" w:name="_Toc403988963"/>
+      <w:bookmarkStart w:id="120" w:name="_Toc404161682"/>
+      <w:bookmarkStart w:id="121" w:name="_Toc408840515"/>
+      <w:bookmarkStart w:id="122" w:name="_Toc488678332"/>
+      <w:bookmarkStart w:id="123" w:name="_Toc488681049"/>
+      <w:bookmarkStart w:id="124" w:name="_Toc488681262"/>
+      <w:bookmarkStart w:id="125" w:name="_Toc488681293"/>
+      <w:bookmarkStart w:id="126" w:name="_Toc503194796"/>
+      <w:bookmarkStart w:id="127" w:name="_Toc503347413"/>
       <w:bookmarkEnd w:id="115"/>
       <w:bookmarkEnd w:id="116"/>
       <w:bookmarkEnd w:id="117"/>
       <w:bookmarkEnd w:id="118"/>
       <w:bookmarkEnd w:id="119"/>
       <w:bookmarkEnd w:id="120"/>
+      <w:bookmarkEnd w:id="121"/>
+      <w:bookmarkEnd w:id="122"/>
+      <w:bookmarkEnd w:id="123"/>
+      <w:bookmarkEnd w:id="124"/>
+      <w:bookmarkEnd w:id="125"/>
+      <w:bookmarkEnd w:id="126"/>
+      <w:bookmarkEnd w:id="127"/>
     </w:p>
     <w:p>
       <w:pPr>
@@ -10564,32 +10642,32 @@
           <w:vanish/>
         </w:rPr>
       </w:pPr>
-      <w:bookmarkStart w:id="121" w:name="_Toc387654371"/>
-      <w:bookmarkStart w:id="122" w:name="_Toc387758816"/>
-      <w:bookmarkStart w:id="123" w:name="_Toc387821327"/>
-      <w:bookmarkStart w:id="124" w:name="_Toc387821376"/>
-      <w:bookmarkStart w:id="125" w:name="_Toc403988964"/>
-      <w:bookmarkStart w:id="126" w:name="_Toc404161683"/>
-      <w:bookmarkStart w:id="127" w:name="_Toc408840516"/>
-      <w:bookmarkStart w:id="128" w:name="_Toc488678333"/>
-      <w:bookmarkStart w:id="129" w:name="_Toc488681050"/>
-      <w:bookmarkStart w:id="130" w:name="_Toc488681263"/>
-      <w:bookmarkStart w:id="131" w:name="_Toc488681294"/>
-      <w:bookmarkStart w:id="132" w:name="_Toc503194797"/>
-      <w:bookmarkStart w:id="133" w:name="_Toc503347414"/>
-      <w:bookmarkEnd w:id="121"/>
-      <w:bookmarkEnd w:id="122"/>
-      <w:bookmarkEnd w:id="123"/>
-      <w:bookmarkEnd w:id="124"/>
-      <w:bookmarkEnd w:id="125"/>
-      <w:bookmarkEnd w:id="126"/>
-      <w:bookmarkEnd w:id="127"/>
+      <w:bookmarkStart w:id="128" w:name="_Toc387654371"/>
+      <w:bookmarkStart w:id="129" w:name="_Toc387758816"/>
+      <w:bookmarkStart w:id="130" w:name="_Toc387821327"/>
+      <w:bookmarkStart w:id="131" w:name="_Toc387821376"/>
+      <w:bookmarkStart w:id="132" w:name="_Toc403988964"/>
+      <w:bookmarkStart w:id="133" w:name="_Toc404161683"/>
+      <w:bookmarkStart w:id="134" w:name="_Toc408840516"/>
+      <w:bookmarkStart w:id="135" w:name="_Toc488678333"/>
+      <w:bookmarkStart w:id="136" w:name="_Toc488681050"/>
+      <w:bookmarkStart w:id="137" w:name="_Toc488681263"/>
+      <w:bookmarkStart w:id="138" w:name="_Toc488681294"/>
+      <w:bookmarkStart w:id="139" w:name="_Toc503194797"/>
+      <w:bookmarkStart w:id="140" w:name="_Toc503347414"/>
       <w:bookmarkEnd w:id="128"/>
       <w:bookmarkEnd w:id="129"/>
       <w:bookmarkEnd w:id="130"/>
       <w:bookmarkEnd w:id="131"/>
       <w:bookmarkEnd w:id="132"/>
       <w:bookmarkEnd w:id="133"/>
+      <w:bookmarkEnd w:id="134"/>
+      <w:bookmarkEnd w:id="135"/>
+      <w:bookmarkEnd w:id="136"/>
+      <w:bookmarkEnd w:id="137"/>
+      <w:bookmarkEnd w:id="138"/>
+      <w:bookmarkEnd w:id="139"/>
+      <w:bookmarkEnd w:id="140"/>
     </w:p>
     <w:p>
       <w:pPr>
@@ -10601,7 +10679,7 @@
           <w:szCs w:val="22"/>
         </w:rPr>
       </w:pPr>
-      <w:bookmarkStart w:id="134" w:name="_Toc503347415"/>
+      <w:bookmarkStart w:id="141" w:name="_Toc503347415"/>
       <w:r>
         <w:rPr>
           <w:rFonts w:ascii="Times New Roman" w:hAnsi="Times New Roman" w:cs="Times New Roman"/>
@@ -10611,7 +10689,7 @@
         </w:rPr>
         <w:t>Source Files</w:t>
       </w:r>
-      <w:bookmarkEnd w:id="134"/>
+      <w:bookmarkEnd w:id="141"/>
     </w:p>
     <w:p>
       <w:pPr>
@@ -10819,15 +10897,12 @@
         <w:fldChar w:fldCharType="begin"/>
       </w:r>
       <w:r>
-        <w:instrText xml:space="preserve"> HYPERLINK "file:///\\\\F3420-E</w:instrText>
-      </w:r>
-      <w:r>
-        <w:instrText xml:space="preserve">CLDBP01\\data\\" </w:instrText>
+        <w:instrText xml:space="preserve"> HYPERLINK "file:///\\\\F3420-ECLDBP01\\data\\" </w:instrText>
       </w:r>
       <w:r>
         <w:fldChar w:fldCharType="separate"/>
       </w:r>
-      <w:del w:id="135" w:author="Palacherla, Susmitha C" w:date="2021-04-20T08:03:00Z">
+      <w:del w:id="142" w:author="Palacherla, Susmitha C" w:date="2021-04-20T08:03:00Z">
         <w:r>
           <w:rPr>
             <w:rStyle w:val="Hyperlink"/>
@@ -10838,7 +10913,7 @@
           <w:delText>\\F3420-ECLDBP01\</w:delText>
         </w:r>
       </w:del>
-      <w:ins w:id="136" w:author="Palacherla, Susmitha C" w:date="2021-04-20T08:03:00Z">
+      <w:ins w:id="143" w:author="Palacherla, Susmitha C" w:date="2021-04-20T08:03:00Z">
         <w:r>
           <w:rPr>
             <w:rStyle w:val="Hyperlink"/>
@@ -11060,7 +11135,7 @@
           <w:szCs w:val="22"/>
         </w:rPr>
       </w:pPr>
-      <w:bookmarkStart w:id="137" w:name="_Toc503347416"/>
+      <w:bookmarkStart w:id="144" w:name="_Toc503347416"/>
       <w:r>
         <w:rPr>
           <w:rFonts w:ascii="Times New Roman" w:hAnsi="Times New Roman" w:cs="Times New Roman"/>
@@ -11071,7 +11146,7 @@
         <w:lastRenderedPageBreak/>
         <w:t>Module Details</w:t>
       </w:r>
-      <w:bookmarkEnd w:id="137"/>
+      <w:bookmarkEnd w:id="144"/>
     </w:p>
     <w:p>
       <w:pPr>
@@ -11081,7 +11156,7 @@
           <w:color w:val="auto"/>
         </w:rPr>
       </w:pPr>
-      <w:bookmarkStart w:id="138" w:name="_Toc503347417"/>
+      <w:bookmarkStart w:id="145" w:name="_Toc503347417"/>
       <w:r>
         <w:rPr>
           <w:rFonts w:ascii="Times New Roman" w:hAnsi="Times New Roman" w:cs="Times New Roman"/>
@@ -11089,7 +11164,7 @@
         </w:rPr>
         <w:t>SQL agent job</w:t>
       </w:r>
-      <w:bookmarkEnd w:id="138"/>
+      <w:bookmarkEnd w:id="145"/>
     </w:p>
     <w:p>
       <w:pPr>
@@ -11112,7 +11187,7 @@
         </w:rPr>
         <w:t xml:space="preserve">Production Instance : </w:t>
       </w:r>
-      <w:del w:id="139" w:author="Palacherla, Susmitha C" w:date="2021-04-20T08:03:00Z">
+      <w:del w:id="146" w:author="Palacherla, Susmitha C" w:date="2021-04-20T08:03:00Z">
         <w:r>
           <w:rPr>
             <w:rFonts w:ascii="Times New Roman" w:hAnsi="Times New Roman"/>
@@ -11120,7 +11195,7 @@
           <w:delText>F3420-ECLDBP01</w:delText>
         </w:r>
       </w:del>
-      <w:ins w:id="140" w:author="Palacherla, Susmitha C" w:date="2021-04-20T08:03:00Z">
+      <w:ins w:id="147" w:author="Palacherla, Susmitha C" w:date="2021-04-20T08:03:00Z">
         <w:r>
           <w:rPr>
             <w:rFonts w:ascii="Times New Roman" w:hAnsi="Times New Roman"/>
@@ -11193,7 +11268,7 @@
       <w:r>
         <w:fldChar w:fldCharType="separate"/>
       </w:r>
-      <w:del w:id="141" w:author="Palacherla, Susmitha C" w:date="2021-04-20T08:03:00Z">
+      <w:del w:id="148" w:author="Palacherla, Susmitha C" w:date="2021-04-20T08:03:00Z">
         <w:r>
           <w:rPr>
             <w:rStyle w:val="Hyperlink"/>
@@ -11202,7 +11277,7 @@
           <w:delText>\\F3420-ECLDBP01\</w:delText>
         </w:r>
       </w:del>
-      <w:ins w:id="142" w:author="Palacherla, Susmitha C" w:date="2021-04-20T08:03:00Z">
+      <w:ins w:id="149" w:author="Palacherla, Susmitha C" w:date="2021-04-20T08:03:00Z">
         <w:r>
           <w:rPr>
             <w:rStyle w:val="Hyperlink"/>
@@ -11346,7 +11421,7 @@
         </w:rPr>
         <w:t xml:space="preserve"> (ECL Credential using application service account </w:t>
       </w:r>
-      <w:del w:id="143" w:author="Palacherla, Susmitha C" w:date="2021-04-20T08:04:00Z">
+      <w:del w:id="150" w:author="Palacherla, Susmitha C" w:date="2021-04-20T08:04:00Z">
         <w:r>
           <w:rPr>
             <w:rFonts w:ascii="Times New Roman" w:hAnsi="Times New Roman"/>
@@ -11354,7 +11429,7 @@
           <w:delText>VNGT\SVC-SQLECLP01</w:delText>
         </w:r>
       </w:del>
-      <w:ins w:id="144" w:author="Palacherla, Susmitha C" w:date="2021-04-20T08:04:00Z">
+      <w:ins w:id="151" w:author="Palacherla, Susmitha C" w:date="2021-04-20T08:04:00Z">
         <w:r>
           <w:rPr>
             <w:rFonts w:ascii="Times New Roman" w:hAnsi="Times New Roman"/>
@@ -11444,7 +11519,7 @@
           <w:color w:val="auto"/>
         </w:rPr>
       </w:pPr>
-      <w:bookmarkStart w:id="145" w:name="_Toc503347418"/>
+      <w:bookmarkStart w:id="152" w:name="_Toc503347418"/>
       <w:r>
         <w:rPr>
           <w:rFonts w:ascii="Times New Roman" w:hAnsi="Times New Roman" w:cs="Times New Roman"/>
@@ -11452,7 +11527,7 @@
         </w:rPr>
         <w:t>SSIS Package</w:t>
       </w:r>
-      <w:bookmarkEnd w:id="145"/>
+      <w:bookmarkEnd w:id="152"/>
     </w:p>
     <w:p>
       <w:pPr>
@@ -11918,7 +11993,7 @@
                 <w:szCs w:val="20"/>
               </w:rPr>
             </w:pPr>
-            <w:del w:id="146" w:author="Palacherla, Susmitha C" w:date="2021-04-20T08:03:00Z">
+            <w:del w:id="153" w:author="Palacherla, Susmitha C" w:date="2021-04-20T08:03:00Z">
               <w:r>
                 <w:rPr>
                   <w:rFonts w:ascii="Times New Roman" w:hAnsi="Times New Roman"/>
@@ -11944,7 +12019,7 @@
                 <w:delText>01\</w:delText>
               </w:r>
             </w:del>
-            <w:ins w:id="147" w:author="Palacherla, Susmitha C" w:date="2021-04-20T08:03:00Z">
+            <w:ins w:id="154" w:author="Palacherla, Susmitha C" w:date="2021-04-20T08:03:00Z">
               <w:r>
                 <w:rPr>
                   <w:rFonts w:ascii="Times New Roman" w:hAnsi="Times New Roman"/>
@@ -12106,7 +12181,7 @@
                 <w:szCs w:val="20"/>
               </w:rPr>
             </w:pPr>
-            <w:del w:id="148" w:author="Palacherla, Susmitha C" w:date="2021-04-20T08:03:00Z">
+            <w:del w:id="155" w:author="Palacherla, Susmitha C" w:date="2021-04-20T08:03:00Z">
               <w:r>
                 <w:rPr>
                   <w:rFonts w:ascii="Times New Roman" w:hAnsi="Times New Roman"/>
@@ -12124,7 +12199,7 @@
                 <w:delText>p01\</w:delText>
               </w:r>
             </w:del>
-            <w:ins w:id="149" w:author="Palacherla, Susmitha C" w:date="2021-04-20T08:03:00Z">
+            <w:ins w:id="156" w:author="Palacherla, Susmitha C" w:date="2021-04-20T08:03:00Z">
               <w:r>
                 <w:rPr>
                   <w:rFonts w:ascii="Times New Roman" w:hAnsi="Times New Roman"/>
@@ -12286,7 +12361,7 @@
                 <w:szCs w:val="20"/>
               </w:rPr>
             </w:pPr>
-            <w:del w:id="150" w:author="Palacherla, Susmitha C" w:date="2021-04-20T08:03:00Z">
+            <w:del w:id="157" w:author="Palacherla, Susmitha C" w:date="2021-04-20T08:03:00Z">
               <w:r>
                 <w:rPr>
                   <w:rFonts w:ascii="Times New Roman" w:hAnsi="Times New Roman"/>
@@ -12312,7 +12387,7 @@
                 <w:delText>01\</w:delText>
               </w:r>
             </w:del>
-            <w:ins w:id="151" w:author="Palacherla, Susmitha C" w:date="2021-04-20T08:03:00Z">
+            <w:ins w:id="158" w:author="Palacherla, Susmitha C" w:date="2021-04-20T08:03:00Z">
               <w:r>
                 <w:rPr>
                   <w:rFonts w:ascii="Times New Roman" w:hAnsi="Times New Roman"/>
@@ -12466,7 +12541,7 @@
                 <w:szCs w:val="20"/>
               </w:rPr>
             </w:pPr>
-            <w:del w:id="152" w:author="Palacherla, Susmitha C" w:date="2021-04-20T08:03:00Z">
+            <w:del w:id="159" w:author="Palacherla, Susmitha C" w:date="2021-04-20T08:03:00Z">
               <w:r>
                 <w:rPr>
                   <w:rFonts w:ascii="Times New Roman" w:hAnsi="Times New Roman"/>
@@ -12492,7 +12567,7 @@
                 <w:delText>01\</w:delText>
               </w:r>
             </w:del>
-            <w:ins w:id="153" w:author="Palacherla, Susmitha C" w:date="2021-04-20T08:03:00Z">
+            <w:ins w:id="160" w:author="Palacherla, Susmitha C" w:date="2021-04-20T08:03:00Z">
               <w:r>
                 <w:rPr>
                   <w:rFonts w:ascii="Times New Roman" w:hAnsi="Times New Roman"/>
@@ -12646,7 +12721,7 @@
                 <w:szCs w:val="20"/>
               </w:rPr>
             </w:pPr>
-            <w:del w:id="154" w:author="Palacherla, Susmitha C" w:date="2021-04-20T08:03:00Z">
+            <w:del w:id="161" w:author="Palacherla, Susmitha C" w:date="2021-04-20T08:03:00Z">
               <w:r>
                 <w:rPr>
                   <w:rFonts w:ascii="Times New Roman" w:hAnsi="Times New Roman"/>
@@ -12672,7 +12747,7 @@
                 <w:delText>01\</w:delText>
               </w:r>
             </w:del>
-            <w:ins w:id="155" w:author="Palacherla, Susmitha C" w:date="2021-04-20T08:03:00Z">
+            <w:ins w:id="162" w:author="Palacherla, Susmitha C" w:date="2021-04-20T08:03:00Z">
               <w:r>
                 <w:rPr>
                   <w:rFonts w:ascii="Times New Roman" w:hAnsi="Times New Roman"/>
@@ -14576,7 +14651,7 @@
         </w:rPr>
         <w:t xml:space="preserve"> </w:t>
       </w:r>
-      <w:del w:id="156" w:author="Palacherla, Susmitha C" w:date="2021-04-19T18:27:00Z">
+      <w:del w:id="163" w:author="Palacherla, Susmitha C" w:date="2021-04-19T18:27:00Z">
         <w:r>
           <w:rPr>
             <w:rFonts w:ascii="Times New Roman" w:hAnsi="Times New Roman"/>
@@ -14590,7 +14665,7 @@
           <w:delText xml:space="preserve"> </w:delText>
         </w:r>
       </w:del>
-      <w:ins w:id="157" w:author="Palacherla, Susmitha C" w:date="2021-04-19T18:27:00Z">
+      <w:ins w:id="164" w:author="Palacherla, Susmitha C" w:date="2021-04-19T18:27:00Z">
         <w:r>
           <w:rPr>
             <w:rFonts w:ascii="Times New Roman" w:hAnsi="Times New Roman"/>
@@ -14678,7 +14753,7 @@
         </w:rPr>
         <w:t xml:space="preserve">Prod - </w:t>
       </w:r>
-      <w:del w:id="158" w:author="Palacherla, Susmitha C" w:date="2021-04-20T08:03:00Z">
+      <w:del w:id="165" w:author="Palacherla, Susmitha C" w:date="2021-04-20T08:03:00Z">
         <w:r>
           <w:rPr>
             <w:rFonts w:ascii="Times New Roman" w:hAnsi="Times New Roman"/>
@@ -14686,7 +14761,7 @@
           <w:delText>F3420-ECLDBP01</w:delText>
         </w:r>
       </w:del>
-      <w:ins w:id="159" w:author="Palacherla, Susmitha C" w:date="2021-04-20T08:03:00Z">
+      <w:ins w:id="166" w:author="Palacherla, Susmitha C" w:date="2021-04-20T08:03:00Z">
         <w:r>
           <w:rPr>
             <w:rFonts w:ascii="Times New Roman" w:hAnsi="Times New Roman"/>
@@ -15619,18 +15694,31 @@
     <w:p>
       <w:pPr>
         <w:ind w:left="2880"/>
-      </w:pPr>
-      <w:r>
-        <w:t>ironport.maximus.com</w:t>
-      </w:r>
-    </w:p>
-    <w:p>
-      <w:pPr>
-        <w:widowControl w:val="0"/>
-        <w:autoSpaceDE w:val="0"/>
-        <w:autoSpaceDN w:val="0"/>
-        <w:adjustRightInd w:val="0"/>
-        <w:spacing w:after="0" w:line="240" w:lineRule="auto"/>
+        <w:rPr>
+          <w:del w:id="167" w:author="Palacherla, Susmitha C" w:date="2021-06-24T11:37:00Z"/>
+        </w:rPr>
+      </w:pPr>
+      <w:del w:id="168" w:author="Palacherla, Susmitha C" w:date="2021-06-24T11:37:00Z">
+        <w:r>
+          <w:delText>i</w:delText>
+        </w:r>
+      </w:del>
+      <w:proofErr w:type="spellStart"/>
+      <w:ins w:id="169" w:author="Palacherla, Susmitha C" w:date="2021-06-24T11:37:00Z">
+        <w:r>
+          <w:t>smtpint.maxcorp.maximus</w:t>
+        </w:r>
+      </w:ins>
+      <w:proofErr w:type="spellEnd"/>
+      <w:del w:id="170" w:author="Palacherla, Susmitha C" w:date="2021-06-24T11:37:00Z">
+        <w:r>
+          <w:delText>ronport.maximus.com</w:delText>
+        </w:r>
+      </w:del>
+    </w:p>
+    <w:p>
+      <w:pPr>
+        <w:ind w:left="2880"/>
         <w:rPr>
           <w:rFonts w:ascii="Times New Roman" w:hAnsi="Times New Roman"/>
         </w:rPr>
@@ -16162,7 +16250,7 @@
         </w:rPr>
         <w:t xml:space="preserve">Folder: </w:t>
       </w:r>
-      <w:del w:id="160" w:author="Palacherla, Susmitha C" w:date="2021-04-20T08:03:00Z">
+      <w:del w:id="171" w:author="Palacherla, Susmitha C" w:date="2021-04-20T08:03:00Z">
         <w:r>
           <w:rPr>
             <w:rFonts w:ascii="Times New Roman" w:hAnsi="Times New Roman"/>
@@ -16182,7 +16270,7 @@
           <w:delText>01\</w:delText>
         </w:r>
       </w:del>
-      <w:ins w:id="161" w:author="Palacherla, Susmitha C" w:date="2021-04-20T08:03:00Z">
+      <w:ins w:id="172" w:author="Palacherla, Susmitha C" w:date="2021-04-20T08:03:00Z">
         <w:r>
           <w:rPr>
             <w:rFonts w:ascii="Times New Roman" w:hAnsi="Times New Roman"/>
@@ -16209,7 +16297,6 @@
         <w:rPr>
           <w:rFonts w:ascii="Times New Roman" w:hAnsi="Times New Roman"/>
         </w:rPr>
-        <w:lastRenderedPageBreak/>
         <w:t xml:space="preserve">Files: </w:t>
       </w:r>
       <w:r>
@@ -16231,6 +16318,7 @@
         <w:rPr>
           <w:rFonts w:ascii="Times New Roman" w:hAnsi="Times New Roman"/>
         </w:rPr>
+        <w:lastRenderedPageBreak/>
         <w:t>Retrieve file name: Name and Extension</w:t>
       </w:r>
     </w:p>
@@ -24171,7 +24259,7 @@
         </w:rPr>
         <w:t xml:space="preserve">Folder: </w:t>
       </w:r>
-      <w:del w:id="162" w:author="Palacherla, Susmitha C" w:date="2021-04-20T08:03:00Z">
+      <w:del w:id="173" w:author="Palacherla, Susmitha C" w:date="2021-04-20T08:03:00Z">
         <w:r>
           <w:rPr>
             <w:rFonts w:ascii="Times New Roman" w:hAnsi="Times New Roman"/>
@@ -24191,7 +24279,7 @@
           <w:delText>01\</w:delText>
         </w:r>
       </w:del>
-      <w:ins w:id="163" w:author="Palacherla, Susmitha C" w:date="2021-04-20T08:03:00Z">
+      <w:ins w:id="174" w:author="Palacherla, Susmitha C" w:date="2021-04-20T08:03:00Z">
         <w:r>
           <w:rPr>
             <w:rFonts w:ascii="Times New Roman" w:hAnsi="Times New Roman"/>
@@ -25490,42 +25578,31 @@
           <w:color w:val="auto"/>
         </w:rPr>
       </w:pPr>
-      <w:bookmarkStart w:id="164" w:name="_Toc488681055"/>
-      <w:bookmarkStart w:id="165" w:name="_Toc488681268"/>
-      <w:bookmarkStart w:id="166" w:name="_Toc488681299"/>
-      <w:bookmarkStart w:id="167" w:name="_Toc488681056"/>
-      <w:bookmarkStart w:id="168" w:name="_Toc488681269"/>
-      <w:bookmarkStart w:id="169" w:name="_Toc488681300"/>
-      <w:bookmarkStart w:id="170" w:name="_Toc488681057"/>
-      <w:bookmarkStart w:id="171" w:name="_Toc488681270"/>
-      <w:bookmarkStart w:id="172" w:name="_Toc488681301"/>
-      <w:bookmarkStart w:id="173" w:name="_Toc488681058"/>
-      <w:bookmarkStart w:id="174" w:name="_Toc488681271"/>
-      <w:bookmarkStart w:id="175" w:name="_Toc488681302"/>
-      <w:bookmarkStart w:id="176" w:name="_Toc488681059"/>
-      <w:bookmarkStart w:id="177" w:name="_Toc488681272"/>
-      <w:bookmarkStart w:id="178" w:name="_Toc488681303"/>
-      <w:bookmarkStart w:id="179" w:name="_Toc488681060"/>
-      <w:bookmarkStart w:id="180" w:name="_Toc488681273"/>
-      <w:bookmarkStart w:id="181" w:name="_Toc488681304"/>
-      <w:bookmarkStart w:id="182" w:name="_Toc488681061"/>
-      <w:bookmarkStart w:id="183" w:name="_Toc488681274"/>
-      <w:bookmarkStart w:id="184" w:name="_Toc488681305"/>
-      <w:bookmarkStart w:id="185" w:name="_Toc488681062"/>
-      <w:bookmarkStart w:id="186" w:name="_Toc488681275"/>
-      <w:bookmarkStart w:id="187" w:name="_Toc488681306"/>
-      <w:bookmarkStart w:id="188" w:name="_Toc503347419"/>
-      <w:bookmarkEnd w:id="164"/>
-      <w:bookmarkEnd w:id="165"/>
-      <w:bookmarkEnd w:id="166"/>
-      <w:bookmarkEnd w:id="167"/>
-      <w:bookmarkEnd w:id="168"/>
-      <w:bookmarkEnd w:id="169"/>
-      <w:bookmarkEnd w:id="170"/>
-      <w:bookmarkEnd w:id="171"/>
-      <w:bookmarkEnd w:id="172"/>
-      <w:bookmarkEnd w:id="173"/>
-      <w:bookmarkEnd w:id="174"/>
+      <w:bookmarkStart w:id="175" w:name="_Toc488681055"/>
+      <w:bookmarkStart w:id="176" w:name="_Toc488681268"/>
+      <w:bookmarkStart w:id="177" w:name="_Toc488681299"/>
+      <w:bookmarkStart w:id="178" w:name="_Toc488681056"/>
+      <w:bookmarkStart w:id="179" w:name="_Toc488681269"/>
+      <w:bookmarkStart w:id="180" w:name="_Toc488681300"/>
+      <w:bookmarkStart w:id="181" w:name="_Toc488681057"/>
+      <w:bookmarkStart w:id="182" w:name="_Toc488681270"/>
+      <w:bookmarkStart w:id="183" w:name="_Toc488681301"/>
+      <w:bookmarkStart w:id="184" w:name="_Toc488681058"/>
+      <w:bookmarkStart w:id="185" w:name="_Toc488681271"/>
+      <w:bookmarkStart w:id="186" w:name="_Toc488681302"/>
+      <w:bookmarkStart w:id="187" w:name="_Toc488681059"/>
+      <w:bookmarkStart w:id="188" w:name="_Toc488681272"/>
+      <w:bookmarkStart w:id="189" w:name="_Toc488681303"/>
+      <w:bookmarkStart w:id="190" w:name="_Toc488681060"/>
+      <w:bookmarkStart w:id="191" w:name="_Toc488681273"/>
+      <w:bookmarkStart w:id="192" w:name="_Toc488681304"/>
+      <w:bookmarkStart w:id="193" w:name="_Toc488681061"/>
+      <w:bookmarkStart w:id="194" w:name="_Toc488681274"/>
+      <w:bookmarkStart w:id="195" w:name="_Toc488681305"/>
+      <w:bookmarkStart w:id="196" w:name="_Toc488681062"/>
+      <w:bookmarkStart w:id="197" w:name="_Toc488681275"/>
+      <w:bookmarkStart w:id="198" w:name="_Toc488681306"/>
+      <w:bookmarkStart w:id="199" w:name="_Toc503347419"/>
       <w:bookmarkEnd w:id="175"/>
       <w:bookmarkEnd w:id="176"/>
       <w:bookmarkEnd w:id="177"/>
@@ -25539,6 +25616,17 @@
       <w:bookmarkEnd w:id="185"/>
       <w:bookmarkEnd w:id="186"/>
       <w:bookmarkEnd w:id="187"/>
+      <w:bookmarkEnd w:id="188"/>
+      <w:bookmarkEnd w:id="189"/>
+      <w:bookmarkEnd w:id="190"/>
+      <w:bookmarkEnd w:id="191"/>
+      <w:bookmarkEnd w:id="192"/>
+      <w:bookmarkEnd w:id="193"/>
+      <w:bookmarkEnd w:id="194"/>
+      <w:bookmarkEnd w:id="195"/>
+      <w:bookmarkEnd w:id="196"/>
+      <w:bookmarkEnd w:id="197"/>
+      <w:bookmarkEnd w:id="198"/>
       <w:r>
         <w:rPr>
           <w:rFonts w:ascii="Times New Roman" w:hAnsi="Times New Roman" w:cs="Times New Roman"/>
@@ -25546,7 +25634,7 @@
         </w:rPr>
         <w:t>Tables</w:t>
       </w:r>
-      <w:bookmarkEnd w:id="188"/>
+      <w:bookmarkEnd w:id="199"/>
     </w:p>
     <w:tbl>
       <w:tblPr>
@@ -26183,7 +26271,7 @@
           <w:color w:val="auto"/>
         </w:rPr>
       </w:pPr>
-      <w:bookmarkStart w:id="189" w:name="_Toc503347420"/>
+      <w:bookmarkStart w:id="200" w:name="_Toc503347420"/>
       <w:r>
         <w:rPr>
           <w:rFonts w:ascii="Times New Roman" w:hAnsi="Times New Roman" w:cs="Times New Roman"/>
@@ -26192,7 +26280,7 @@
         <w:lastRenderedPageBreak/>
         <w:t>Procedures</w:t>
       </w:r>
-      <w:bookmarkEnd w:id="189"/>
+      <w:bookmarkEnd w:id="200"/>
       <w:r>
         <w:rPr>
           <w:rFonts w:ascii="Times New Roman" w:hAnsi="Times New Roman" w:cs="Times New Roman"/>
@@ -26682,7 +26770,7 @@
           <w:color w:val="auto"/>
         </w:rPr>
       </w:pPr>
-      <w:bookmarkStart w:id="190" w:name="_Toc503347421"/>
+      <w:bookmarkStart w:id="201" w:name="_Toc503347421"/>
       <w:r>
         <w:rPr>
           <w:rFonts w:ascii="Times New Roman" w:hAnsi="Times New Roman" w:cs="Times New Roman"/>
@@ -26690,7 +26778,7 @@
         </w:rPr>
         <w:t>Functions</w:t>
       </w:r>
-      <w:bookmarkEnd w:id="190"/>
+      <w:bookmarkEnd w:id="201"/>
     </w:p>
     <w:tbl>
       <w:tblPr>
@@ -27044,15 +27132,15 @@
     <w:r>
       <w:fldChar w:fldCharType="separate"/>
     </w:r>
-    <w:ins w:id="191" w:author="Palacherla, Susmitha C" w:date="2021-04-20T08:02:00Z">
+    <w:ins w:id="202" w:author="Palacherla, Susmitha C" w:date="2021-06-24T11:36:00Z">
       <w:r>
         <w:rPr>
           <w:noProof/>
         </w:rPr>
-        <w:t>4/20/2021</w:t>
+        <w:t>6/24/2021</w:t>
       </w:r>
     </w:ins>
-    <w:del w:id="192" w:author="Palacherla, Susmitha C" w:date="2021-04-20T08:02:00Z">
+    <w:del w:id="203" w:author="Palacherla, Susmitha C" w:date="2021-04-20T08:02:00Z">
       <w:r>
         <w:rPr>
           <w:noProof/>

</xml_diff>